<commit_message>
Finished Slides and Final Report
</commit_message>
<xml_diff>
--- a/Capstone 3 - AB Testing/Reports/Capstone 3 - Ad AB Testing Final Report.docx
+++ b/Capstone 3 - AB Testing/Reports/Capstone 3 - Ad AB Testing Final Report.docx
@@ -82,10 +82,16 @@
         <w:t xml:space="preserve"> customer engagement, web traffic, revenue) and </w:t>
       </w:r>
       <w:r>
-        <w:t xml:space="preserve">see which versions </w:t>
-      </w:r>
-      <w:r>
-        <w:t xml:space="preserve">increase performance.    </w:t>
+        <w:t xml:space="preserve">see which version </w:t>
+      </w:r>
+      <w:r>
+        <w:t>increase</w:t>
+      </w:r>
+      <w:r>
+        <w:t>s</w:t>
+      </w:r>
+      <w:r>
+        <w:t xml:space="preserve"> performance.    </w:t>
       </w:r>
     </w:p>
     <w:p>
@@ -148,7 +154,7 @@
         </w:numPr>
       </w:pPr>
       <w:r>
-        <w:t>Half of the users are given a dummy ad and the other half are given the new ad. Measure of success is if the user clicks on ‘yes’ after viewing the ad</w:t>
+        <w:t xml:space="preserve">Half of the users are given a dummy ad and the other half are given the new ad. </w:t>
       </w:r>
     </w:p>
     <w:p>
@@ -173,12 +179,23 @@
       </w:r>
     </w:p>
     <w:p>
-      <w:r>
-        <w:tab/>
-        <w:t xml:space="preserve">I took the date and hour column that were originally two separate columns and converted them to date time and combined them together. There was also a yes and no column that I changed into a success and no response column. </w:t>
-      </w:r>
-    </w:p>
-    <w:p>
+      <w:pPr>
+        <w:ind w:firstLine="360"/>
+      </w:pPr>
+      <w:r>
+        <w:t>The data was mostly clean already. There were no null values, and a couple of columns needed to be adjusted. The date and hour column were converted to datetime and merged into 1 column</w:t>
+      </w:r>
+      <w:r>
+        <w:t xml:space="preserve">. </w:t>
+      </w:r>
+      <w:r>
+        <w:t>The yes and no column merged into a success column and no response column was added</w:t>
+      </w:r>
+    </w:p>
+    <w:p>
+      <w:pPr>
+        <w:ind w:firstLine="360"/>
+      </w:pPr>
       <w:r>
         <w:t xml:space="preserve">Success tracks if the user clicked on yes on the questionnaire at the end of the ad. No response tracks if the user did not respond to the questionnaire. Each combination of these metrics shows every possible combination of user engagement. </w:t>
       </w:r>
@@ -622,16 +639,7 @@
     </w:p>
     <w:p>
       <w:r>
-        <w:t>S</w:t>
-      </w:r>
-      <w:r>
-        <w:t xml:space="preserve">ince </w:t>
-      </w:r>
-      <w:r>
-        <w:t>the</w:t>
-      </w:r>
-      <w:r>
-        <w:t xml:space="preserve"> p value is less than 0.05, then we reject the null hypothesis. There is a significant difference in ad success between the control group </w:t>
+        <w:t xml:space="preserve">Since the p value is less than 0.05, then we reject the null hypothesis. There is a significant difference in ad success between the control group </w:t>
       </w:r>
       <w:r>
         <w:t>and</w:t>
@@ -799,10 +807,7 @@
     </w:p>
     <w:p>
       <w:r>
-        <w:t>Alt hypothesis: There is significant difference between ad disengagement rate between group</w:t>
-      </w:r>
-      <w:r>
-        <w:t>s</w:t>
+        <w:t>Alt hypothesis: There is significant difference between ad disengagement rate between groups</w:t>
       </w:r>
     </w:p>
     <w:p>
@@ -847,16 +852,7 @@
     </w:p>
     <w:p>
       <w:r>
-        <w:t xml:space="preserve">That means that our exposed group were less likely to click away from the ad and answer either yes or no at the end of the ad. </w:t>
-      </w:r>
-      <w:r>
-        <w:t>The new ad is bette</w:t>
-      </w:r>
-      <w:r>
-        <w:t xml:space="preserve">r at getting a response from users and could also mean that it is better at converting customers </w:t>
-      </w:r>
-      <w:r>
-        <w:t>into a response, even if it was positive or negative.</w:t>
+        <w:t>That means that the exposed group were less likely to click away from the ad and answer yes or no at the end of the ad. The new ad has a better response rate from users and could also mean that it is better at converting customers into a response, either yes or no.</w:t>
       </w:r>
     </w:p>
     <w:p>
@@ -1034,8 +1030,13 @@
             <w:hideMark/>
           </w:tcPr>
           <w:p>
+            <w:proofErr w:type="gramStart"/>
             <w:r>
-              <w:t>Yes vs no/no response</w:t>
+              <w:t>Yes</w:t>
+            </w:r>
+            <w:proofErr w:type="gramEnd"/>
+            <w:r>
+              <w:t xml:space="preserve"> vs no/no response</w:t>
             </w:r>
           </w:p>
         </w:tc>
@@ -1111,8 +1112,13 @@
             <w:hideMark/>
           </w:tcPr>
           <w:p>
+            <w:proofErr w:type="gramStart"/>
             <w:r>
-              <w:t>Yes vs no</w:t>
+              <w:t>Yes</w:t>
+            </w:r>
+            <w:proofErr w:type="gramEnd"/>
+            <w:r>
+              <w:t xml:space="preserve"> vs no</w:t>
             </w:r>
           </w:p>
         </w:tc>
@@ -1371,6 +1377,17 @@
     </w:p>
     <w:p>
       <w:pPr>
+        <w:numPr>
+          <w:ilvl w:val="0"/>
+          <w:numId w:val="1"/>
+        </w:numPr>
+      </w:pPr>
+      <w:r>
+        <w:t>That would mean that the new ad not only performs better on all customers, but is also better at converting customers that normally would not respond</w:t>
+      </w:r>
+    </w:p>
+    <w:p>
+      <w:pPr>
         <w:rPr>
           <w:b/>
           <w:bCs/>
@@ -1398,35 +1415,17 @@
     </w:p>
     <w:p>
       <w:pPr>
-        <w:pStyle w:val="ListParagraph"/>
         <w:numPr>
           <w:ilvl w:val="0"/>
           <w:numId w:val="1"/>
         </w:numPr>
       </w:pPr>
       <w:r>
-        <w:t xml:space="preserve">In the Yes vs No model, however we saw no statistical significance between the groups </w:t>
-      </w:r>
-    </w:p>
-    <w:p>
-      <w:pPr>
-        <w:pStyle w:val="ListParagraph"/>
-        <w:numPr>
-          <w:ilvl w:val="0"/>
-          <w:numId w:val="1"/>
-        </w:numPr>
-      </w:pPr>
-      <w:r>
-        <w:t>That would mean that the new ad is better at converting customers that normally would not respond</w:t>
-      </w:r>
-    </w:p>
-    <w:p>
-      <w:pPr>
-        <w:pStyle w:val="ListParagraph"/>
-        <w:numPr>
-          <w:ilvl w:val="0"/>
-          <w:numId w:val="1"/>
-        </w:numPr>
+        <w:t>Therefore, I would recommend the business use the new ad as it has shown to increase ad success and higher customer engagement</w:t>
+      </w:r>
+    </w:p>
+    <w:p>
+      <w:pPr>
         <w:rPr>
           <w:b/>
           <w:bCs/>
@@ -1435,9 +1434,6 @@
           <w:u w:val="single"/>
         </w:rPr>
       </w:pPr>
-      <w:r>
-        <w:t>Therefore, I would recommend the business use the new ad as it has shown to increase customer engagement with the questionnaire</w:t>
-      </w:r>
     </w:p>
     <w:p>
       <w:pPr>
@@ -1449,9 +1445,7 @@
           <w:u w:val="single"/>
         </w:rPr>
       </w:pPr>
-    </w:p>
-    <w:p>
-      <w:pPr>
+      <w:r>
         <w:rPr>
           <w:b/>
           <w:bCs/>
@@ -1459,15 +1453,6 @@
           <w:szCs w:val="28"/>
           <w:u w:val="single"/>
         </w:rPr>
-      </w:pPr>
-      <w:r>
-        <w:rPr>
-          <w:b/>
-          <w:bCs/>
-          <w:sz w:val="28"/>
-          <w:szCs w:val="28"/>
-          <w:u w:val="single"/>
-        </w:rPr>
         <w:lastRenderedPageBreak/>
         <w:t>Further Research</w:t>
       </w:r>
@@ -1488,7 +1473,15 @@
       </w:r>
       <w:proofErr w:type="spellEnd"/>
       <w:r>
-        <w:t xml:space="preserve"> questionnaire. Further A/B testing and experimentation could be done to see if the new ad translated to more revenue for the company. </w:t>
+        <w:t xml:space="preserve"> questionnaire. Further A/B </w:t>
+      </w:r>
+      <w:proofErr w:type="gramStart"/>
+      <w:r>
+        <w:t>testing</w:t>
+      </w:r>
+      <w:proofErr w:type="gramEnd"/>
+      <w:r>
+        <w:t xml:space="preserve"> and experimentation could be done to see if the new ad translated to more revenue for the company. </w:t>
       </w:r>
     </w:p>
     <w:p>
@@ -1522,8 +1515,13 @@
       <w:r>
         <w:t xml:space="preserve">ed the Ad from. </w:t>
       </w:r>
-      <w:r>
-        <w:t xml:space="preserve">All of these factors would help </w:t>
+      <w:proofErr w:type="gramStart"/>
+      <w:r>
+        <w:t>All of</w:t>
+      </w:r>
+      <w:proofErr w:type="gramEnd"/>
+      <w:r>
+        <w:t xml:space="preserve"> these factors would help </w:t>
       </w:r>
       <w:proofErr w:type="spellStart"/>
       <w:r>
@@ -1563,6 +1561,286 @@
 <file path=word/numbering.xml><?xml version="1.0" encoding="utf-8"?>
 <w:numbering xmlns:wpc="http://schemas.microsoft.com/office/word/2010/wordprocessingCanvas" xmlns:cx="http://schemas.microsoft.com/office/drawing/2014/chartex" xmlns:cx1="http://schemas.microsoft.com/office/drawing/2015/9/8/chartex" xmlns:cx2="http://schemas.microsoft.com/office/drawing/2015/10/21/chartex" xmlns:cx3="http://schemas.microsoft.com/office/drawing/2016/5/9/chartex" xmlns:cx4="http://schemas.microsoft.com/office/drawing/2016/5/10/chartex" xmlns:cx5="http://schemas.microsoft.com/office/drawing/2016/5/11/chartex" xmlns:cx6="http://schemas.microsoft.com/office/drawing/2016/5/12/chartex" xmlns:cx7="http://schemas.microsoft.com/office/drawing/2016/5/13/chartex" xmlns:cx8="http://schemas.microsoft.com/office/drawing/2016/5/14/chartex" xmlns:mc="http://schemas.openxmlformats.org/markup-compatibility/2006" xmlns:aink="http://schemas.microsoft.com/office/drawing/2016/ink" xmlns:am3d="http://schemas.microsoft.com/office/drawing/2017/model3d" xmlns:o="urn:schemas-microsoft-com:office:office" xmlns:r="http://schemas.openxmlformats.org/officeDocument/2006/relationships" xmlns:m="http://schemas.openxmlformats.org/officeDocument/2006/math" xmlns:v="urn:schemas-microsoft-com:vml" xmlns:wp14="http://schemas.microsoft.com/office/word/2010/wordprocessingDrawing" xmlns:wp="http://schemas.openxmlformats.org/drawingml/2006/wordprocessingDrawing" xmlns:w10="urn:schemas-microsoft-com:office:word" xmlns:w="http://schemas.openxmlformats.org/wordprocessingml/2006/main" xmlns:w14="http://schemas.microsoft.com/office/word/2010/wordml" xmlns:w15="http://schemas.microsoft.com/office/word/2012/wordml" xmlns:w16cex="http://schemas.microsoft.com/office/word/2018/wordml/cex" xmlns:w16cid="http://schemas.microsoft.com/office/word/2016/wordml/cid" xmlns:w16="http://schemas.microsoft.com/office/word/2018/wordml" xmlns:w16sdtdh="http://schemas.microsoft.com/office/word/2020/wordml/sdtdatahash" xmlns:w16se="http://schemas.microsoft.com/office/word/2015/wordml/symex" xmlns:wpg="http://schemas.microsoft.com/office/word/2010/wordprocessingGroup" xmlns:wpi="http://schemas.microsoft.com/office/word/2010/wordprocessingInk" xmlns:wne="http://schemas.microsoft.com/office/word/2006/wordml" xmlns:wps="http://schemas.microsoft.com/office/word/2010/wordprocessingShape" mc:Ignorable="w14 w15 w16se w16cid w16 w16cex w16sdtdh wp14">
   <w:abstractNum w:abstractNumId="0" w15:restartNumberingAfterBreak="0">
+    <w:nsid w:val="12C71F97"/>
+    <w:multiLevelType w:val="hybridMultilevel"/>
+    <w:tmpl w:val="5776BCAC"/>
+    <w:lvl w:ilvl="0" w:tplc="CB122000">
+      <w:start w:val="1"/>
+      <w:numFmt w:val="bullet"/>
+      <w:lvlText w:val=""/>
+      <w:lvlJc w:val="left"/>
+      <w:pPr>
+        <w:tabs>
+          <w:tab w:val="num" w:pos="720"/>
+        </w:tabs>
+        <w:ind w:left="720" w:hanging="360"/>
+      </w:pPr>
+      <w:rPr>
+        <w:rFonts w:ascii="Symbol" w:hAnsi="Symbol" w:hint="default"/>
+      </w:rPr>
+    </w:lvl>
+    <w:lvl w:ilvl="1" w:tplc="EF88B5D4" w:tentative="1">
+      <w:start w:val="1"/>
+      <w:numFmt w:val="bullet"/>
+      <w:lvlText w:val=""/>
+      <w:lvlJc w:val="left"/>
+      <w:pPr>
+        <w:tabs>
+          <w:tab w:val="num" w:pos="1440"/>
+        </w:tabs>
+        <w:ind w:left="1440" w:hanging="360"/>
+      </w:pPr>
+      <w:rPr>
+        <w:rFonts w:ascii="Symbol" w:hAnsi="Symbol" w:hint="default"/>
+      </w:rPr>
+    </w:lvl>
+    <w:lvl w:ilvl="2" w:tplc="334EB90E" w:tentative="1">
+      <w:start w:val="1"/>
+      <w:numFmt w:val="bullet"/>
+      <w:lvlText w:val=""/>
+      <w:lvlJc w:val="left"/>
+      <w:pPr>
+        <w:tabs>
+          <w:tab w:val="num" w:pos="2160"/>
+        </w:tabs>
+        <w:ind w:left="2160" w:hanging="360"/>
+      </w:pPr>
+      <w:rPr>
+        <w:rFonts w:ascii="Symbol" w:hAnsi="Symbol" w:hint="default"/>
+      </w:rPr>
+    </w:lvl>
+    <w:lvl w:ilvl="3" w:tplc="01067AE2" w:tentative="1">
+      <w:start w:val="1"/>
+      <w:numFmt w:val="bullet"/>
+      <w:lvlText w:val=""/>
+      <w:lvlJc w:val="left"/>
+      <w:pPr>
+        <w:tabs>
+          <w:tab w:val="num" w:pos="2880"/>
+        </w:tabs>
+        <w:ind w:left="2880" w:hanging="360"/>
+      </w:pPr>
+      <w:rPr>
+        <w:rFonts w:ascii="Symbol" w:hAnsi="Symbol" w:hint="default"/>
+      </w:rPr>
+    </w:lvl>
+    <w:lvl w:ilvl="4" w:tplc="BE3CBAA8" w:tentative="1">
+      <w:start w:val="1"/>
+      <w:numFmt w:val="bullet"/>
+      <w:lvlText w:val=""/>
+      <w:lvlJc w:val="left"/>
+      <w:pPr>
+        <w:tabs>
+          <w:tab w:val="num" w:pos="3600"/>
+        </w:tabs>
+        <w:ind w:left="3600" w:hanging="360"/>
+      </w:pPr>
+      <w:rPr>
+        <w:rFonts w:ascii="Symbol" w:hAnsi="Symbol" w:hint="default"/>
+      </w:rPr>
+    </w:lvl>
+    <w:lvl w:ilvl="5" w:tplc="54B64032" w:tentative="1">
+      <w:start w:val="1"/>
+      <w:numFmt w:val="bullet"/>
+      <w:lvlText w:val=""/>
+      <w:lvlJc w:val="left"/>
+      <w:pPr>
+        <w:tabs>
+          <w:tab w:val="num" w:pos="4320"/>
+        </w:tabs>
+        <w:ind w:left="4320" w:hanging="360"/>
+      </w:pPr>
+      <w:rPr>
+        <w:rFonts w:ascii="Symbol" w:hAnsi="Symbol" w:hint="default"/>
+      </w:rPr>
+    </w:lvl>
+    <w:lvl w:ilvl="6" w:tplc="18782CA6" w:tentative="1">
+      <w:start w:val="1"/>
+      <w:numFmt w:val="bullet"/>
+      <w:lvlText w:val=""/>
+      <w:lvlJc w:val="left"/>
+      <w:pPr>
+        <w:tabs>
+          <w:tab w:val="num" w:pos="5040"/>
+        </w:tabs>
+        <w:ind w:left="5040" w:hanging="360"/>
+      </w:pPr>
+      <w:rPr>
+        <w:rFonts w:ascii="Symbol" w:hAnsi="Symbol" w:hint="default"/>
+      </w:rPr>
+    </w:lvl>
+    <w:lvl w:ilvl="7" w:tplc="4998AFB2" w:tentative="1">
+      <w:start w:val="1"/>
+      <w:numFmt w:val="bullet"/>
+      <w:lvlText w:val=""/>
+      <w:lvlJc w:val="left"/>
+      <w:pPr>
+        <w:tabs>
+          <w:tab w:val="num" w:pos="5760"/>
+        </w:tabs>
+        <w:ind w:left="5760" w:hanging="360"/>
+      </w:pPr>
+      <w:rPr>
+        <w:rFonts w:ascii="Symbol" w:hAnsi="Symbol" w:hint="default"/>
+      </w:rPr>
+    </w:lvl>
+    <w:lvl w:ilvl="8" w:tplc="B212FFFC" w:tentative="1">
+      <w:start w:val="1"/>
+      <w:numFmt w:val="bullet"/>
+      <w:lvlText w:val=""/>
+      <w:lvlJc w:val="left"/>
+      <w:pPr>
+        <w:tabs>
+          <w:tab w:val="num" w:pos="6480"/>
+        </w:tabs>
+        <w:ind w:left="6480" w:hanging="360"/>
+      </w:pPr>
+      <w:rPr>
+        <w:rFonts w:ascii="Symbol" w:hAnsi="Symbol" w:hint="default"/>
+      </w:rPr>
+    </w:lvl>
+  </w:abstractNum>
+  <w:abstractNum w:abstractNumId="1" w15:restartNumberingAfterBreak="0">
+    <w:nsid w:val="2C8B189E"/>
+    <w:multiLevelType w:val="hybridMultilevel"/>
+    <w:tmpl w:val="41FE1C1C"/>
+    <w:lvl w:ilvl="0" w:tplc="C1CE948E">
+      <w:start w:val="1"/>
+      <w:numFmt w:val="bullet"/>
+      <w:lvlText w:val=""/>
+      <w:lvlJc w:val="left"/>
+      <w:pPr>
+        <w:tabs>
+          <w:tab w:val="num" w:pos="720"/>
+        </w:tabs>
+        <w:ind w:left="720" w:hanging="360"/>
+      </w:pPr>
+      <w:rPr>
+        <w:rFonts w:ascii="Symbol" w:hAnsi="Symbol" w:hint="default"/>
+      </w:rPr>
+    </w:lvl>
+    <w:lvl w:ilvl="1" w:tplc="A4EEAF5C" w:tentative="1">
+      <w:start w:val="1"/>
+      <w:numFmt w:val="bullet"/>
+      <w:lvlText w:val=""/>
+      <w:lvlJc w:val="left"/>
+      <w:pPr>
+        <w:tabs>
+          <w:tab w:val="num" w:pos="1440"/>
+        </w:tabs>
+        <w:ind w:left="1440" w:hanging="360"/>
+      </w:pPr>
+      <w:rPr>
+        <w:rFonts w:ascii="Symbol" w:hAnsi="Symbol" w:hint="default"/>
+      </w:rPr>
+    </w:lvl>
+    <w:lvl w:ilvl="2" w:tplc="C9E25E60" w:tentative="1">
+      <w:start w:val="1"/>
+      <w:numFmt w:val="bullet"/>
+      <w:lvlText w:val=""/>
+      <w:lvlJc w:val="left"/>
+      <w:pPr>
+        <w:tabs>
+          <w:tab w:val="num" w:pos="2160"/>
+        </w:tabs>
+        <w:ind w:left="2160" w:hanging="360"/>
+      </w:pPr>
+      <w:rPr>
+        <w:rFonts w:ascii="Symbol" w:hAnsi="Symbol" w:hint="default"/>
+      </w:rPr>
+    </w:lvl>
+    <w:lvl w:ilvl="3" w:tplc="1780FBBC" w:tentative="1">
+      <w:start w:val="1"/>
+      <w:numFmt w:val="bullet"/>
+      <w:lvlText w:val=""/>
+      <w:lvlJc w:val="left"/>
+      <w:pPr>
+        <w:tabs>
+          <w:tab w:val="num" w:pos="2880"/>
+        </w:tabs>
+        <w:ind w:left="2880" w:hanging="360"/>
+      </w:pPr>
+      <w:rPr>
+        <w:rFonts w:ascii="Symbol" w:hAnsi="Symbol" w:hint="default"/>
+      </w:rPr>
+    </w:lvl>
+    <w:lvl w:ilvl="4" w:tplc="F1D63B10" w:tentative="1">
+      <w:start w:val="1"/>
+      <w:numFmt w:val="bullet"/>
+      <w:lvlText w:val=""/>
+      <w:lvlJc w:val="left"/>
+      <w:pPr>
+        <w:tabs>
+          <w:tab w:val="num" w:pos="3600"/>
+        </w:tabs>
+        <w:ind w:left="3600" w:hanging="360"/>
+      </w:pPr>
+      <w:rPr>
+        <w:rFonts w:ascii="Symbol" w:hAnsi="Symbol" w:hint="default"/>
+      </w:rPr>
+    </w:lvl>
+    <w:lvl w:ilvl="5" w:tplc="3B0CC66E" w:tentative="1">
+      <w:start w:val="1"/>
+      <w:numFmt w:val="bullet"/>
+      <w:lvlText w:val=""/>
+      <w:lvlJc w:val="left"/>
+      <w:pPr>
+        <w:tabs>
+          <w:tab w:val="num" w:pos="4320"/>
+        </w:tabs>
+        <w:ind w:left="4320" w:hanging="360"/>
+      </w:pPr>
+      <w:rPr>
+        <w:rFonts w:ascii="Symbol" w:hAnsi="Symbol" w:hint="default"/>
+      </w:rPr>
+    </w:lvl>
+    <w:lvl w:ilvl="6" w:tplc="E0D29CC4" w:tentative="1">
+      <w:start w:val="1"/>
+      <w:numFmt w:val="bullet"/>
+      <w:lvlText w:val=""/>
+      <w:lvlJc w:val="left"/>
+      <w:pPr>
+        <w:tabs>
+          <w:tab w:val="num" w:pos="5040"/>
+        </w:tabs>
+        <w:ind w:left="5040" w:hanging="360"/>
+      </w:pPr>
+      <w:rPr>
+        <w:rFonts w:ascii="Symbol" w:hAnsi="Symbol" w:hint="default"/>
+      </w:rPr>
+    </w:lvl>
+    <w:lvl w:ilvl="7" w:tplc="AB8A5480" w:tentative="1">
+      <w:start w:val="1"/>
+      <w:numFmt w:val="bullet"/>
+      <w:lvlText w:val=""/>
+      <w:lvlJc w:val="left"/>
+      <w:pPr>
+        <w:tabs>
+          <w:tab w:val="num" w:pos="5760"/>
+        </w:tabs>
+        <w:ind w:left="5760" w:hanging="360"/>
+      </w:pPr>
+      <w:rPr>
+        <w:rFonts w:ascii="Symbol" w:hAnsi="Symbol" w:hint="default"/>
+      </w:rPr>
+    </w:lvl>
+    <w:lvl w:ilvl="8" w:tplc="44B08C3E" w:tentative="1">
+      <w:start w:val="1"/>
+      <w:numFmt w:val="bullet"/>
+      <w:lvlText w:val=""/>
+      <w:lvlJc w:val="left"/>
+      <w:pPr>
+        <w:tabs>
+          <w:tab w:val="num" w:pos="6480"/>
+        </w:tabs>
+        <w:ind w:left="6480" w:hanging="360"/>
+      </w:pPr>
+      <w:rPr>
+        <w:rFonts w:ascii="Symbol" w:hAnsi="Symbol" w:hint="default"/>
+      </w:rPr>
+    </w:lvl>
+  </w:abstractNum>
+  <w:abstractNum w:abstractNumId="2" w15:restartNumberingAfterBreak="0">
     <w:nsid w:val="35EF5875"/>
     <w:multiLevelType w:val="hybridMultilevel"/>
     <w:tmpl w:val="A1EEBAF4"/>
@@ -1648,7 +1926,147 @@
       </w:pPr>
     </w:lvl>
   </w:abstractNum>
-  <w:abstractNum w:abstractNumId="1" w15:restartNumberingAfterBreak="0">
+  <w:abstractNum w:abstractNumId="3" w15:restartNumberingAfterBreak="0">
+    <w:nsid w:val="472D4D18"/>
+    <w:multiLevelType w:val="hybridMultilevel"/>
+    <w:tmpl w:val="A85C6152"/>
+    <w:lvl w:ilvl="0" w:tplc="DBA631DA">
+      <w:start w:val="1"/>
+      <w:numFmt w:val="bullet"/>
+      <w:lvlText w:val="•"/>
+      <w:lvlJc w:val="left"/>
+      <w:pPr>
+        <w:tabs>
+          <w:tab w:val="num" w:pos="720"/>
+        </w:tabs>
+        <w:ind w:left="720" w:hanging="360"/>
+      </w:pPr>
+      <w:rPr>
+        <w:rFonts w:ascii="Arial" w:hAnsi="Arial" w:hint="default"/>
+      </w:rPr>
+    </w:lvl>
+    <w:lvl w:ilvl="1" w:tplc="C7FC9688" w:tentative="1">
+      <w:start w:val="1"/>
+      <w:numFmt w:val="bullet"/>
+      <w:lvlText w:val="•"/>
+      <w:lvlJc w:val="left"/>
+      <w:pPr>
+        <w:tabs>
+          <w:tab w:val="num" w:pos="1440"/>
+        </w:tabs>
+        <w:ind w:left="1440" w:hanging="360"/>
+      </w:pPr>
+      <w:rPr>
+        <w:rFonts w:ascii="Arial" w:hAnsi="Arial" w:hint="default"/>
+      </w:rPr>
+    </w:lvl>
+    <w:lvl w:ilvl="2" w:tplc="849AA436" w:tentative="1">
+      <w:start w:val="1"/>
+      <w:numFmt w:val="bullet"/>
+      <w:lvlText w:val="•"/>
+      <w:lvlJc w:val="left"/>
+      <w:pPr>
+        <w:tabs>
+          <w:tab w:val="num" w:pos="2160"/>
+        </w:tabs>
+        <w:ind w:left="2160" w:hanging="360"/>
+      </w:pPr>
+      <w:rPr>
+        <w:rFonts w:ascii="Arial" w:hAnsi="Arial" w:hint="default"/>
+      </w:rPr>
+    </w:lvl>
+    <w:lvl w:ilvl="3" w:tplc="3ACC1EBC" w:tentative="1">
+      <w:start w:val="1"/>
+      <w:numFmt w:val="bullet"/>
+      <w:lvlText w:val="•"/>
+      <w:lvlJc w:val="left"/>
+      <w:pPr>
+        <w:tabs>
+          <w:tab w:val="num" w:pos="2880"/>
+        </w:tabs>
+        <w:ind w:left="2880" w:hanging="360"/>
+      </w:pPr>
+      <w:rPr>
+        <w:rFonts w:ascii="Arial" w:hAnsi="Arial" w:hint="default"/>
+      </w:rPr>
+    </w:lvl>
+    <w:lvl w:ilvl="4" w:tplc="7080582C" w:tentative="1">
+      <w:start w:val="1"/>
+      <w:numFmt w:val="bullet"/>
+      <w:lvlText w:val="•"/>
+      <w:lvlJc w:val="left"/>
+      <w:pPr>
+        <w:tabs>
+          <w:tab w:val="num" w:pos="3600"/>
+        </w:tabs>
+        <w:ind w:left="3600" w:hanging="360"/>
+      </w:pPr>
+      <w:rPr>
+        <w:rFonts w:ascii="Arial" w:hAnsi="Arial" w:hint="default"/>
+      </w:rPr>
+    </w:lvl>
+    <w:lvl w:ilvl="5" w:tplc="F0F44E32" w:tentative="1">
+      <w:start w:val="1"/>
+      <w:numFmt w:val="bullet"/>
+      <w:lvlText w:val="•"/>
+      <w:lvlJc w:val="left"/>
+      <w:pPr>
+        <w:tabs>
+          <w:tab w:val="num" w:pos="4320"/>
+        </w:tabs>
+        <w:ind w:left="4320" w:hanging="360"/>
+      </w:pPr>
+      <w:rPr>
+        <w:rFonts w:ascii="Arial" w:hAnsi="Arial" w:hint="default"/>
+      </w:rPr>
+    </w:lvl>
+    <w:lvl w:ilvl="6" w:tplc="4C2EED8A" w:tentative="1">
+      <w:start w:val="1"/>
+      <w:numFmt w:val="bullet"/>
+      <w:lvlText w:val="•"/>
+      <w:lvlJc w:val="left"/>
+      <w:pPr>
+        <w:tabs>
+          <w:tab w:val="num" w:pos="5040"/>
+        </w:tabs>
+        <w:ind w:left="5040" w:hanging="360"/>
+      </w:pPr>
+      <w:rPr>
+        <w:rFonts w:ascii="Arial" w:hAnsi="Arial" w:hint="default"/>
+      </w:rPr>
+    </w:lvl>
+    <w:lvl w:ilvl="7" w:tplc="7C846C0C" w:tentative="1">
+      <w:start w:val="1"/>
+      <w:numFmt w:val="bullet"/>
+      <w:lvlText w:val="•"/>
+      <w:lvlJc w:val="left"/>
+      <w:pPr>
+        <w:tabs>
+          <w:tab w:val="num" w:pos="5760"/>
+        </w:tabs>
+        <w:ind w:left="5760" w:hanging="360"/>
+      </w:pPr>
+      <w:rPr>
+        <w:rFonts w:ascii="Arial" w:hAnsi="Arial" w:hint="default"/>
+      </w:rPr>
+    </w:lvl>
+    <w:lvl w:ilvl="8" w:tplc="777666A6" w:tentative="1">
+      <w:start w:val="1"/>
+      <w:numFmt w:val="bullet"/>
+      <w:lvlText w:val="•"/>
+      <w:lvlJc w:val="left"/>
+      <w:pPr>
+        <w:tabs>
+          <w:tab w:val="num" w:pos="6480"/>
+        </w:tabs>
+        <w:ind w:left="6480" w:hanging="360"/>
+      </w:pPr>
+      <w:rPr>
+        <w:rFonts w:ascii="Arial" w:hAnsi="Arial" w:hint="default"/>
+      </w:rPr>
+    </w:lvl>
+  </w:abstractNum>
+  <w:abstractNum w:abstractNumId="4" w15:restartNumberingAfterBreak="0">
     <w:nsid w:val="56387360"/>
     <w:multiLevelType w:val="hybridMultilevel"/>
     <w:tmpl w:val="EC58B15C"/>
@@ -1761,7 +2179,7 @@
       </w:rPr>
     </w:lvl>
   </w:abstractNum>
-  <w:abstractNum w:abstractNumId="2" w15:restartNumberingAfterBreak="0">
+  <w:abstractNum w:abstractNumId="5" w15:restartNumberingAfterBreak="0">
     <w:nsid w:val="672A7F97"/>
     <w:multiLevelType w:val="hybridMultilevel"/>
     <w:tmpl w:val="5614D0F4"/>
@@ -1874,7 +2292,7 @@
       </w:rPr>
     </w:lvl>
   </w:abstractNum>
-  <w:abstractNum w:abstractNumId="3" w15:restartNumberingAfterBreak="0">
+  <w:abstractNum w:abstractNumId="6" w15:restartNumberingAfterBreak="0">
     <w:nsid w:val="674049A1"/>
     <w:multiLevelType w:val="hybridMultilevel"/>
     <w:tmpl w:val="E578E016"/>
@@ -1987,7 +2405,7 @@
       </w:rPr>
     </w:lvl>
   </w:abstractNum>
-  <w:abstractNum w:abstractNumId="4" w15:restartNumberingAfterBreak="0">
+  <w:abstractNum w:abstractNumId="7" w15:restartNumberingAfterBreak="0">
     <w:nsid w:val="730A0727"/>
     <w:multiLevelType w:val="hybridMultilevel"/>
     <w:tmpl w:val="F3222558"/>
@@ -2100,20 +2518,172 @@
       </w:rPr>
     </w:lvl>
   </w:abstractNum>
+  <w:abstractNum w:abstractNumId="8" w15:restartNumberingAfterBreak="0">
+    <w:nsid w:val="76A2648D"/>
+    <w:multiLevelType w:val="hybridMultilevel"/>
+    <w:tmpl w:val="77463196"/>
+    <w:lvl w:ilvl="0" w:tplc="BD4A6FBE">
+      <w:start w:val="1"/>
+      <w:numFmt w:val="bullet"/>
+      <w:lvlText w:val="•"/>
+      <w:lvlJc w:val="left"/>
+      <w:pPr>
+        <w:tabs>
+          <w:tab w:val="num" w:pos="720"/>
+        </w:tabs>
+        <w:ind w:left="720" w:hanging="360"/>
+      </w:pPr>
+      <w:rPr>
+        <w:rFonts w:ascii="Arial" w:hAnsi="Arial" w:hint="default"/>
+      </w:rPr>
+    </w:lvl>
+    <w:lvl w:ilvl="1" w:tplc="2EEEB0DE" w:tentative="1">
+      <w:start w:val="1"/>
+      <w:numFmt w:val="bullet"/>
+      <w:lvlText w:val="•"/>
+      <w:lvlJc w:val="left"/>
+      <w:pPr>
+        <w:tabs>
+          <w:tab w:val="num" w:pos="1440"/>
+        </w:tabs>
+        <w:ind w:left="1440" w:hanging="360"/>
+      </w:pPr>
+      <w:rPr>
+        <w:rFonts w:ascii="Arial" w:hAnsi="Arial" w:hint="default"/>
+      </w:rPr>
+    </w:lvl>
+    <w:lvl w:ilvl="2" w:tplc="B2B20EA8" w:tentative="1">
+      <w:start w:val="1"/>
+      <w:numFmt w:val="bullet"/>
+      <w:lvlText w:val="•"/>
+      <w:lvlJc w:val="left"/>
+      <w:pPr>
+        <w:tabs>
+          <w:tab w:val="num" w:pos="2160"/>
+        </w:tabs>
+        <w:ind w:left="2160" w:hanging="360"/>
+      </w:pPr>
+      <w:rPr>
+        <w:rFonts w:ascii="Arial" w:hAnsi="Arial" w:hint="default"/>
+      </w:rPr>
+    </w:lvl>
+    <w:lvl w:ilvl="3" w:tplc="8C5041A8" w:tentative="1">
+      <w:start w:val="1"/>
+      <w:numFmt w:val="bullet"/>
+      <w:lvlText w:val="•"/>
+      <w:lvlJc w:val="left"/>
+      <w:pPr>
+        <w:tabs>
+          <w:tab w:val="num" w:pos="2880"/>
+        </w:tabs>
+        <w:ind w:left="2880" w:hanging="360"/>
+      </w:pPr>
+      <w:rPr>
+        <w:rFonts w:ascii="Arial" w:hAnsi="Arial" w:hint="default"/>
+      </w:rPr>
+    </w:lvl>
+    <w:lvl w:ilvl="4" w:tplc="5900E1DC" w:tentative="1">
+      <w:start w:val="1"/>
+      <w:numFmt w:val="bullet"/>
+      <w:lvlText w:val="•"/>
+      <w:lvlJc w:val="left"/>
+      <w:pPr>
+        <w:tabs>
+          <w:tab w:val="num" w:pos="3600"/>
+        </w:tabs>
+        <w:ind w:left="3600" w:hanging="360"/>
+      </w:pPr>
+      <w:rPr>
+        <w:rFonts w:ascii="Arial" w:hAnsi="Arial" w:hint="default"/>
+      </w:rPr>
+    </w:lvl>
+    <w:lvl w:ilvl="5" w:tplc="4830C650" w:tentative="1">
+      <w:start w:val="1"/>
+      <w:numFmt w:val="bullet"/>
+      <w:lvlText w:val="•"/>
+      <w:lvlJc w:val="left"/>
+      <w:pPr>
+        <w:tabs>
+          <w:tab w:val="num" w:pos="4320"/>
+        </w:tabs>
+        <w:ind w:left="4320" w:hanging="360"/>
+      </w:pPr>
+      <w:rPr>
+        <w:rFonts w:ascii="Arial" w:hAnsi="Arial" w:hint="default"/>
+      </w:rPr>
+    </w:lvl>
+    <w:lvl w:ilvl="6" w:tplc="8B8C1120" w:tentative="1">
+      <w:start w:val="1"/>
+      <w:numFmt w:val="bullet"/>
+      <w:lvlText w:val="•"/>
+      <w:lvlJc w:val="left"/>
+      <w:pPr>
+        <w:tabs>
+          <w:tab w:val="num" w:pos="5040"/>
+        </w:tabs>
+        <w:ind w:left="5040" w:hanging="360"/>
+      </w:pPr>
+      <w:rPr>
+        <w:rFonts w:ascii="Arial" w:hAnsi="Arial" w:hint="default"/>
+      </w:rPr>
+    </w:lvl>
+    <w:lvl w:ilvl="7" w:tplc="3C10A9D0" w:tentative="1">
+      <w:start w:val="1"/>
+      <w:numFmt w:val="bullet"/>
+      <w:lvlText w:val="•"/>
+      <w:lvlJc w:val="left"/>
+      <w:pPr>
+        <w:tabs>
+          <w:tab w:val="num" w:pos="5760"/>
+        </w:tabs>
+        <w:ind w:left="5760" w:hanging="360"/>
+      </w:pPr>
+      <w:rPr>
+        <w:rFonts w:ascii="Arial" w:hAnsi="Arial" w:hint="default"/>
+      </w:rPr>
+    </w:lvl>
+    <w:lvl w:ilvl="8" w:tplc="2522D01C" w:tentative="1">
+      <w:start w:val="1"/>
+      <w:numFmt w:val="bullet"/>
+      <w:lvlText w:val="•"/>
+      <w:lvlJc w:val="left"/>
+      <w:pPr>
+        <w:tabs>
+          <w:tab w:val="num" w:pos="6480"/>
+        </w:tabs>
+        <w:ind w:left="6480" w:hanging="360"/>
+      </w:pPr>
+      <w:rPr>
+        <w:rFonts w:ascii="Arial" w:hAnsi="Arial" w:hint="default"/>
+      </w:rPr>
+    </w:lvl>
+  </w:abstractNum>
   <w:num w:numId="1">
+    <w:abstractNumId w:val="7"/>
+  </w:num>
+  <w:num w:numId="2">
     <w:abstractNumId w:val="4"/>
   </w:num>
-  <w:num w:numId="2">
+  <w:num w:numId="3">
+    <w:abstractNumId w:val="5"/>
+  </w:num>
+  <w:num w:numId="4">
+    <w:abstractNumId w:val="2"/>
+  </w:num>
+  <w:num w:numId="5">
+    <w:abstractNumId w:val="6"/>
+  </w:num>
+  <w:num w:numId="6">
+    <w:abstractNumId w:val="0"/>
+  </w:num>
+  <w:num w:numId="7">
     <w:abstractNumId w:val="1"/>
   </w:num>
-  <w:num w:numId="3">
-    <w:abstractNumId w:val="2"/>
+  <w:num w:numId="8">
+    <w:abstractNumId w:val="3"/>
   </w:num>
-  <w:num w:numId="4">
-    <w:abstractNumId w:val="0"/>
-  </w:num>
-  <w:num w:numId="5">
-    <w:abstractNumId w:val="3"/>
+  <w:num w:numId="9">
+    <w:abstractNumId w:val="8"/>
   </w:num>
 </w:numbering>
 </file>

</xml_diff>

<commit_message>
update to final project report
</commit_message>
<xml_diff>
--- a/Capstone 3 - AB Testing/Reports/Capstone 3 - Ad AB Testing Final Report.docx
+++ b/Capstone 3 - AB Testing/Reports/Capstone 3 - Ad AB Testing Final Report.docx
@@ -412,14 +412,27 @@
       <w:r>
         <w:t xml:space="preserve">Figure </w:t>
       </w:r>
-      <w:fldSimple w:instr=" SEQ Figure \* ARABIC ">
-        <w:r>
-          <w:rPr>
-            <w:noProof/>
-          </w:rPr>
-          <w:t>1</w:t>
-        </w:r>
-      </w:fldSimple>
+      <w:r>
+        <w:fldChar w:fldCharType="begin"/>
+      </w:r>
+      <w:r>
+        <w:instrText xml:space="preserve"> SEQ Figure \* ARABIC </w:instrText>
+      </w:r>
+      <w:r>
+        <w:fldChar w:fldCharType="separate"/>
+      </w:r>
+      <w:r>
+        <w:rPr>
+          <w:noProof/>
+        </w:rPr>
+        <w:t>1</w:t>
+      </w:r>
+      <w:r>
+        <w:rPr>
+          <w:noProof/>
+        </w:rPr>
+        <w:fldChar w:fldCharType="end"/>
+      </w:r>
       <w:r>
         <w:t>: Breakdown of user outcomes in control and exposed group</w:t>
       </w:r>
@@ -1411,7 +1424,94 @@
         </w:numPr>
       </w:pPr>
       <w:r>
-        <w:t>Therefore, I would recommend the business use the new ad as it has shown to increase ad success and higher customer engagement</w:t>
+        <w:t>First recommendation – the data suggests t</w:t>
+      </w:r>
+      <w:r>
+        <w:t>he business use the new ad as it has shown to increase ad success and higher customer engagement</w:t>
+      </w:r>
+    </w:p>
+    <w:p>
+      <w:pPr>
+        <w:numPr>
+          <w:ilvl w:val="0"/>
+          <w:numId w:val="1"/>
+        </w:numPr>
+      </w:pPr>
+      <w:r>
+        <w:t xml:space="preserve">When looking at the data of yes responses vs no responses, there was no </w:t>
+      </w:r>
+      <w:r>
+        <w:t xml:space="preserve">significant difference between groups. </w:t>
+      </w:r>
+    </w:p>
+    <w:p>
+      <w:pPr>
+        <w:numPr>
+          <w:ilvl w:val="0"/>
+          <w:numId w:val="1"/>
+        </w:numPr>
+      </w:pPr>
+      <w:r>
+        <w:lastRenderedPageBreak/>
+        <w:t xml:space="preserve">Second recommendation – the data suggests that the </w:t>
+      </w:r>
+      <w:r>
+        <w:t xml:space="preserve">business </w:t>
+      </w:r>
+      <w:r>
+        <w:t xml:space="preserve">should keep with the old ad, </w:t>
+      </w:r>
+      <w:r>
+        <w:t xml:space="preserve">if it is only concerned about the customers that stayed to the end of the ad. </w:t>
+      </w:r>
+      <w:r>
+        <w:t xml:space="preserve">However, I would personally steer away from the old ad </w:t>
+      </w:r>
+      <w:r>
+        <w:t>shown in the other two tests that more people respond</w:t>
+      </w:r>
+      <w:r>
+        <w:t xml:space="preserve"> to the new ad, and less people click away while in the middle of the ad</w:t>
+      </w:r>
+    </w:p>
+    <w:p>
+      <w:pPr>
+        <w:numPr>
+          <w:ilvl w:val="0"/>
+          <w:numId w:val="1"/>
+        </w:numPr>
+      </w:pPr>
+      <w:r>
+        <w:t>When looking at the data of no response vs response data, the new ad had a lower disengagement rate</w:t>
+      </w:r>
+    </w:p>
+    <w:p>
+      <w:pPr>
+        <w:numPr>
+          <w:ilvl w:val="0"/>
+          <w:numId w:val="1"/>
+        </w:numPr>
+      </w:pPr>
+      <w:r>
+        <w:t xml:space="preserve">Third recommendation – the data suggests that the business </w:t>
+      </w:r>
+      <w:r>
+        <w:t xml:space="preserve">use the new ad </w:t>
+      </w:r>
+      <w:r>
+        <w:t xml:space="preserve">as </w:t>
+      </w:r>
+      <w:r>
+        <w:t xml:space="preserve">on average </w:t>
+      </w:r>
+      <w:r>
+        <w:t>the no response rate of the control group to be 85.61% and the exposed group to be 83.60%</w:t>
+      </w:r>
+      <w:r>
+        <w:t xml:space="preserve">. </w:t>
+      </w:r>
+      <w:r>
+        <w:t xml:space="preserve">The new ad can reach a wider audience with the higher engagement rate </w:t>
       </w:r>
     </w:p>
     <w:p>
@@ -1443,7 +1543,6 @@
           <w:szCs w:val="28"/>
           <w:u w:val="single"/>
         </w:rPr>
-        <w:lastRenderedPageBreak/>
         <w:t>Further Research</w:t>
       </w:r>
     </w:p>
@@ -1551,6 +1650,146 @@
 <file path=word/numbering.xml><?xml version="1.0" encoding="utf-8"?>
 <w:numbering xmlns:wpc="http://schemas.microsoft.com/office/word/2010/wordprocessingCanvas" xmlns:cx="http://schemas.microsoft.com/office/drawing/2014/chartex" xmlns:cx1="http://schemas.microsoft.com/office/drawing/2015/9/8/chartex" xmlns:cx2="http://schemas.microsoft.com/office/drawing/2015/10/21/chartex" xmlns:cx3="http://schemas.microsoft.com/office/drawing/2016/5/9/chartex" xmlns:cx4="http://schemas.microsoft.com/office/drawing/2016/5/10/chartex" xmlns:cx5="http://schemas.microsoft.com/office/drawing/2016/5/11/chartex" xmlns:cx6="http://schemas.microsoft.com/office/drawing/2016/5/12/chartex" xmlns:cx7="http://schemas.microsoft.com/office/drawing/2016/5/13/chartex" xmlns:cx8="http://schemas.microsoft.com/office/drawing/2016/5/14/chartex" xmlns:mc="http://schemas.openxmlformats.org/markup-compatibility/2006" xmlns:aink="http://schemas.microsoft.com/office/drawing/2016/ink" xmlns:am3d="http://schemas.microsoft.com/office/drawing/2017/model3d" xmlns:o="urn:schemas-microsoft-com:office:office" xmlns:r="http://schemas.openxmlformats.org/officeDocument/2006/relationships" xmlns:m="http://schemas.openxmlformats.org/officeDocument/2006/math" xmlns:v="urn:schemas-microsoft-com:vml" xmlns:wp14="http://schemas.microsoft.com/office/word/2010/wordprocessingDrawing" xmlns:wp="http://schemas.openxmlformats.org/drawingml/2006/wordprocessingDrawing" xmlns:w10="urn:schemas-microsoft-com:office:word" xmlns:w="http://schemas.openxmlformats.org/wordprocessingml/2006/main" xmlns:w14="http://schemas.microsoft.com/office/word/2010/wordml" xmlns:w15="http://schemas.microsoft.com/office/word/2012/wordml" xmlns:w16cex="http://schemas.microsoft.com/office/word/2018/wordml/cex" xmlns:w16cid="http://schemas.microsoft.com/office/word/2016/wordml/cid" xmlns:w16="http://schemas.microsoft.com/office/word/2018/wordml" xmlns:w16sdtdh="http://schemas.microsoft.com/office/word/2020/wordml/sdtdatahash" xmlns:w16se="http://schemas.microsoft.com/office/word/2015/wordml/symex" xmlns:wpg="http://schemas.microsoft.com/office/word/2010/wordprocessingGroup" xmlns:wpi="http://schemas.microsoft.com/office/word/2010/wordprocessingInk" xmlns:wne="http://schemas.microsoft.com/office/word/2006/wordml" xmlns:wps="http://schemas.microsoft.com/office/word/2010/wordprocessingShape" mc:Ignorable="w14 w15 w16se w16cid w16 w16cex w16sdtdh wp14">
   <w:abstractNum w:abstractNumId="0" w15:restartNumberingAfterBreak="0">
+    <w:nsid w:val="082A5F66"/>
+    <w:multiLevelType w:val="hybridMultilevel"/>
+    <w:tmpl w:val="21144704"/>
+    <w:lvl w:ilvl="0" w:tplc="DEE6DB6A">
+      <w:start w:val="1"/>
+      <w:numFmt w:val="bullet"/>
+      <w:lvlText w:val=""/>
+      <w:lvlJc w:val="left"/>
+      <w:pPr>
+        <w:tabs>
+          <w:tab w:val="num" w:pos="720"/>
+        </w:tabs>
+        <w:ind w:left="720" w:hanging="360"/>
+      </w:pPr>
+      <w:rPr>
+        <w:rFonts w:ascii="Symbol" w:hAnsi="Symbol" w:hint="default"/>
+      </w:rPr>
+    </w:lvl>
+    <w:lvl w:ilvl="1" w:tplc="2840701A" w:tentative="1">
+      <w:start w:val="1"/>
+      <w:numFmt w:val="bullet"/>
+      <w:lvlText w:val=""/>
+      <w:lvlJc w:val="left"/>
+      <w:pPr>
+        <w:tabs>
+          <w:tab w:val="num" w:pos="1440"/>
+        </w:tabs>
+        <w:ind w:left="1440" w:hanging="360"/>
+      </w:pPr>
+      <w:rPr>
+        <w:rFonts w:ascii="Symbol" w:hAnsi="Symbol" w:hint="default"/>
+      </w:rPr>
+    </w:lvl>
+    <w:lvl w:ilvl="2" w:tplc="F3A0CFB2" w:tentative="1">
+      <w:start w:val="1"/>
+      <w:numFmt w:val="bullet"/>
+      <w:lvlText w:val=""/>
+      <w:lvlJc w:val="left"/>
+      <w:pPr>
+        <w:tabs>
+          <w:tab w:val="num" w:pos="2160"/>
+        </w:tabs>
+        <w:ind w:left="2160" w:hanging="360"/>
+      </w:pPr>
+      <w:rPr>
+        <w:rFonts w:ascii="Symbol" w:hAnsi="Symbol" w:hint="default"/>
+      </w:rPr>
+    </w:lvl>
+    <w:lvl w:ilvl="3" w:tplc="6D5A6FFE" w:tentative="1">
+      <w:start w:val="1"/>
+      <w:numFmt w:val="bullet"/>
+      <w:lvlText w:val=""/>
+      <w:lvlJc w:val="left"/>
+      <w:pPr>
+        <w:tabs>
+          <w:tab w:val="num" w:pos="2880"/>
+        </w:tabs>
+        <w:ind w:left="2880" w:hanging="360"/>
+      </w:pPr>
+      <w:rPr>
+        <w:rFonts w:ascii="Symbol" w:hAnsi="Symbol" w:hint="default"/>
+      </w:rPr>
+    </w:lvl>
+    <w:lvl w:ilvl="4" w:tplc="F2C04138" w:tentative="1">
+      <w:start w:val="1"/>
+      <w:numFmt w:val="bullet"/>
+      <w:lvlText w:val=""/>
+      <w:lvlJc w:val="left"/>
+      <w:pPr>
+        <w:tabs>
+          <w:tab w:val="num" w:pos="3600"/>
+        </w:tabs>
+        <w:ind w:left="3600" w:hanging="360"/>
+      </w:pPr>
+      <w:rPr>
+        <w:rFonts w:ascii="Symbol" w:hAnsi="Symbol" w:hint="default"/>
+      </w:rPr>
+    </w:lvl>
+    <w:lvl w:ilvl="5" w:tplc="57BEA9B6" w:tentative="1">
+      <w:start w:val="1"/>
+      <w:numFmt w:val="bullet"/>
+      <w:lvlText w:val=""/>
+      <w:lvlJc w:val="left"/>
+      <w:pPr>
+        <w:tabs>
+          <w:tab w:val="num" w:pos="4320"/>
+        </w:tabs>
+        <w:ind w:left="4320" w:hanging="360"/>
+      </w:pPr>
+      <w:rPr>
+        <w:rFonts w:ascii="Symbol" w:hAnsi="Symbol" w:hint="default"/>
+      </w:rPr>
+    </w:lvl>
+    <w:lvl w:ilvl="6" w:tplc="3D1E0D66" w:tentative="1">
+      <w:start w:val="1"/>
+      <w:numFmt w:val="bullet"/>
+      <w:lvlText w:val=""/>
+      <w:lvlJc w:val="left"/>
+      <w:pPr>
+        <w:tabs>
+          <w:tab w:val="num" w:pos="5040"/>
+        </w:tabs>
+        <w:ind w:left="5040" w:hanging="360"/>
+      </w:pPr>
+      <w:rPr>
+        <w:rFonts w:ascii="Symbol" w:hAnsi="Symbol" w:hint="default"/>
+      </w:rPr>
+    </w:lvl>
+    <w:lvl w:ilvl="7" w:tplc="57E42E96" w:tentative="1">
+      <w:start w:val="1"/>
+      <w:numFmt w:val="bullet"/>
+      <w:lvlText w:val=""/>
+      <w:lvlJc w:val="left"/>
+      <w:pPr>
+        <w:tabs>
+          <w:tab w:val="num" w:pos="5760"/>
+        </w:tabs>
+        <w:ind w:left="5760" w:hanging="360"/>
+      </w:pPr>
+      <w:rPr>
+        <w:rFonts w:ascii="Symbol" w:hAnsi="Symbol" w:hint="default"/>
+      </w:rPr>
+    </w:lvl>
+    <w:lvl w:ilvl="8" w:tplc="B1CA4A54" w:tentative="1">
+      <w:start w:val="1"/>
+      <w:numFmt w:val="bullet"/>
+      <w:lvlText w:val=""/>
+      <w:lvlJc w:val="left"/>
+      <w:pPr>
+        <w:tabs>
+          <w:tab w:val="num" w:pos="6480"/>
+        </w:tabs>
+        <w:ind w:left="6480" w:hanging="360"/>
+      </w:pPr>
+      <w:rPr>
+        <w:rFonts w:ascii="Symbol" w:hAnsi="Symbol" w:hint="default"/>
+      </w:rPr>
+    </w:lvl>
+  </w:abstractNum>
+  <w:abstractNum w:abstractNumId="1" w15:restartNumberingAfterBreak="0">
     <w:nsid w:val="12C71F97"/>
     <w:multiLevelType w:val="hybridMultilevel"/>
     <w:tmpl w:val="5776BCAC"/>
@@ -1690,7 +1929,7 @@
       </w:rPr>
     </w:lvl>
   </w:abstractNum>
-  <w:abstractNum w:abstractNumId="1" w15:restartNumberingAfterBreak="0">
+  <w:abstractNum w:abstractNumId="2" w15:restartNumberingAfterBreak="0">
     <w:nsid w:val="2C8B189E"/>
     <w:multiLevelType w:val="hybridMultilevel"/>
     <w:tmpl w:val="41FE1C1C"/>
@@ -1830,7 +2069,7 @@
       </w:rPr>
     </w:lvl>
   </w:abstractNum>
-  <w:abstractNum w:abstractNumId="2" w15:restartNumberingAfterBreak="0">
+  <w:abstractNum w:abstractNumId="3" w15:restartNumberingAfterBreak="0">
     <w:nsid w:val="35EF5875"/>
     <w:multiLevelType w:val="hybridMultilevel"/>
     <w:tmpl w:val="A1EEBAF4"/>
@@ -1916,7 +2155,7 @@
       </w:pPr>
     </w:lvl>
   </w:abstractNum>
-  <w:abstractNum w:abstractNumId="3" w15:restartNumberingAfterBreak="0">
+  <w:abstractNum w:abstractNumId="4" w15:restartNumberingAfterBreak="0">
     <w:nsid w:val="472D4D18"/>
     <w:multiLevelType w:val="hybridMultilevel"/>
     <w:tmpl w:val="A85C6152"/>
@@ -2056,7 +2295,7 @@
       </w:rPr>
     </w:lvl>
   </w:abstractNum>
-  <w:abstractNum w:abstractNumId="4" w15:restartNumberingAfterBreak="0">
+  <w:abstractNum w:abstractNumId="5" w15:restartNumberingAfterBreak="0">
     <w:nsid w:val="56387360"/>
     <w:multiLevelType w:val="hybridMultilevel"/>
     <w:tmpl w:val="EC58B15C"/>
@@ -2169,7 +2408,7 @@
       </w:rPr>
     </w:lvl>
   </w:abstractNum>
-  <w:abstractNum w:abstractNumId="5" w15:restartNumberingAfterBreak="0">
+  <w:abstractNum w:abstractNumId="6" w15:restartNumberingAfterBreak="0">
     <w:nsid w:val="672A7F97"/>
     <w:multiLevelType w:val="hybridMultilevel"/>
     <w:tmpl w:val="5614D0F4"/>
@@ -2282,7 +2521,7 @@
       </w:rPr>
     </w:lvl>
   </w:abstractNum>
-  <w:abstractNum w:abstractNumId="6" w15:restartNumberingAfterBreak="0">
+  <w:abstractNum w:abstractNumId="7" w15:restartNumberingAfterBreak="0">
     <w:nsid w:val="674049A1"/>
     <w:multiLevelType w:val="hybridMultilevel"/>
     <w:tmpl w:val="E578E016"/>
@@ -2395,7 +2634,7 @@
       </w:rPr>
     </w:lvl>
   </w:abstractNum>
-  <w:abstractNum w:abstractNumId="7" w15:restartNumberingAfterBreak="0">
+  <w:abstractNum w:abstractNumId="8" w15:restartNumberingAfterBreak="0">
     <w:nsid w:val="730A0727"/>
     <w:multiLevelType w:val="hybridMultilevel"/>
     <w:tmpl w:val="F3222558"/>
@@ -2508,7 +2747,7 @@
       </w:rPr>
     </w:lvl>
   </w:abstractNum>
-  <w:abstractNum w:abstractNumId="8" w15:restartNumberingAfterBreak="0">
+  <w:abstractNum w:abstractNumId="9" w15:restartNumberingAfterBreak="0">
     <w:nsid w:val="76A2648D"/>
     <w:multiLevelType w:val="hybridMultilevel"/>
     <w:tmpl w:val="77463196"/>
@@ -2649,31 +2888,34 @@
     </w:lvl>
   </w:abstractNum>
   <w:num w:numId="1">
+    <w:abstractNumId w:val="8"/>
+  </w:num>
+  <w:num w:numId="2">
+    <w:abstractNumId w:val="5"/>
+  </w:num>
+  <w:num w:numId="3">
+    <w:abstractNumId w:val="6"/>
+  </w:num>
+  <w:num w:numId="4">
+    <w:abstractNumId w:val="3"/>
+  </w:num>
+  <w:num w:numId="5">
     <w:abstractNumId w:val="7"/>
   </w:num>
-  <w:num w:numId="2">
+  <w:num w:numId="6">
+    <w:abstractNumId w:val="1"/>
+  </w:num>
+  <w:num w:numId="7">
+    <w:abstractNumId w:val="2"/>
+  </w:num>
+  <w:num w:numId="8">
     <w:abstractNumId w:val="4"/>
   </w:num>
-  <w:num w:numId="3">
-    <w:abstractNumId w:val="5"/>
+  <w:num w:numId="9">
+    <w:abstractNumId w:val="9"/>
   </w:num>
-  <w:num w:numId="4">
-    <w:abstractNumId w:val="2"/>
-  </w:num>
-  <w:num w:numId="5">
-    <w:abstractNumId w:val="6"/>
-  </w:num>
-  <w:num w:numId="6">
+  <w:num w:numId="10">
     <w:abstractNumId w:val="0"/>
-  </w:num>
-  <w:num w:numId="7">
-    <w:abstractNumId w:val="1"/>
-  </w:num>
-  <w:num w:numId="8">
-    <w:abstractNumId w:val="3"/>
-  </w:num>
-  <w:num w:numId="9">
-    <w:abstractNumId w:val="8"/>
   </w:num>
 </w:numbering>
 </file>
@@ -3081,7 +3323,6 @@
   <w:style w:type="character" w:default="1" w:styleId="DefaultParagraphFont">
     <w:name w:val="Default Paragraph Font"/>
     <w:uiPriority w:val="1"/>
-    <w:semiHidden/>
     <w:unhideWhenUsed/>
   </w:style>
   <w:style w:type="table" w:default="1" w:styleId="TableNormal">

</xml_diff>